<commit_message>
added params to instructions file
</commit_message>
<xml_diff>
--- a/part 1 written report.docx
+++ b/part 1 written report.docx
@@ -170,9 +170,108 @@
       </w:r>
       <w:proofErr w:type="spellEnd"/>
       <w:r>
-        <w:t>. These can be found in the all_Instructions.txt file.</w:t>
-      </w:r>
-    </w:p>
+        <w:t>. These can be found in the all_Instructions.txt file</w:t>
+      </w:r>
+      <w:r>
+        <w:t xml:space="preserve"> with their respective parameters</w:t>
+      </w:r>
+      <w:r>
+        <w:t>.</w:t>
+      </w:r>
+      <w:r>
+        <w:t xml:space="preserve"> Note that </w:t>
+      </w:r>
+      <w:proofErr w:type="spellStart"/>
+      <w:r>
+        <w:t>SingleColor</w:t>
+      </w:r>
+      <w:proofErr w:type="spellEnd"/>
+      <w:r>
+        <w:t xml:space="preserve"> is not a required operation, but without it, all other operations default to a “gray” color operation use.</w:t>
+      </w:r>
+    </w:p>
+    <w:p/>
+    <w:p>
+      <w:r>
+        <w:t>Example Instruction File Contents:</w:t>
+      </w:r>
+    </w:p>
+    <w:p>
+      <w:proofErr w:type="spellStart"/>
+      <w:r>
+        <w:t>SingleColor</w:t>
+      </w:r>
+      <w:proofErr w:type="spellEnd"/>
+      <w:r>
+        <w:t xml:space="preserve"> Gray</w:t>
+      </w:r>
+      <w:r>
+        <w:br/>
+        <w:t>Quantization 16</w:t>
+      </w:r>
+      <w:r>
+        <w:br/>
+      </w:r>
+      <w:proofErr w:type="spellStart"/>
+      <w:r>
+        <w:t>SaltAndPepper</w:t>
+      </w:r>
+      <w:proofErr w:type="spellEnd"/>
+      <w:r>
+        <w:t xml:space="preserve"> 0.05 0 0</w:t>
+      </w:r>
+      <w:r>
+        <w:br/>
+        <w:t>Gaussian 0 0 5</w:t>
+      </w:r>
+      <w:r>
+        <w:br/>
+      </w:r>
+      <w:proofErr w:type="spellStart"/>
+      <w:r>
+        <w:t>LinearFilter</w:t>
+      </w:r>
+      <w:proofErr w:type="spellEnd"/>
+      <w:r>
+        <w:t xml:space="preserve"> 3 3 [</w:t>
+      </w:r>
+      <w:r>
+        <w:t xml:space="preserve"> </w:t>
+      </w:r>
+      <w:r>
+        <w:t>0 0 0 0 0 0 0 0 0</w:t>
+      </w:r>
+      <w:r>
+        <w:t xml:space="preserve"> </w:t>
+      </w:r>
+      <w:r>
+        <w:t>] 1</w:t>
+      </w:r>
+      <w:r>
+        <w:br/>
+      </w:r>
+      <w:proofErr w:type="spellStart"/>
+      <w:r>
+        <w:t>MedianFilter</w:t>
+      </w:r>
+      <w:proofErr w:type="spellEnd"/>
+      <w:r>
+        <w:t xml:space="preserve"> 3 3 null 1</w:t>
+      </w:r>
+      <w:r>
+        <w:br/>
+        <w:t>Histogram</w:t>
+      </w:r>
+      <w:r>
+        <w:br/>
+      </w:r>
+      <w:proofErr w:type="spellStart"/>
+      <w:r>
+        <w:t>HistogramEqualization</w:t>
+      </w:r>
+      <w:proofErr w:type="spellEnd"/>
+    </w:p>
+    <w:p/>
     <w:p>
       <w:pPr>
         <w:rPr>
@@ -221,6 +320,7 @@
         <w:rPr>
           <w:noProof/>
         </w:rPr>
+        <w:lastRenderedPageBreak/>
         <w:tab/>
         <w:t xml:space="preserve">This program does the following: first it validates the users command line args. It then parses the instructions.txt file into an arraylist that holds the found Strings that match those and explained in the Instrcution File arg section. This code then loops through all of the images found in the first command line argument.  It then performs the user requested operations in the following order (skipping operations not requested): </w:t>
       </w:r>
@@ -329,11 +429,7 @@
       </w:r>
       <w:proofErr w:type="spellEnd"/>
       <w:r>
-        <w:t xml:space="preserve"> File. This file creates how ever many threads the system can support and divides the image pixel matrix into segments of equal size. This was </w:t>
-      </w:r>
-      <w:r>
-        <w:lastRenderedPageBreak/>
-        <w:t>done by looping through all the width pixels but jumping by MAX_THREADS and by looping through all height pixels per width iteration. Each thread starts at an incremented x value. Each thread then calls a code lambda defined in the respective operation’s java file</w:t>
+        <w:t xml:space="preserve"> File. This file creates how ever many threads the system can support and divides the image pixel matrix into segments of equal size. This was done by looping through all the width pixels but jumping by MAX_THREADS and by looping through all height pixels per width iteration. Each thread starts at an incremented x value. Each thread then calls a code lambda defined in the respective operation’s java file</w:t>
       </w:r>
       <w:r>
         <w:t xml:space="preserve"> for the current width and height value of the pixel matrix.</w:t>
@@ -511,6 +607,7 @@
       </w:r>
       <w:proofErr w:type="spellStart"/>
       <w:r>
+        <w:lastRenderedPageBreak/>
         <w:t>vlue</w:t>
       </w:r>
       <w:proofErr w:type="spellEnd"/>
@@ -622,124 +719,121 @@
       </w:r>
       <w:proofErr w:type="spellEnd"/>
       <w:r>
-        <w:t xml:space="preserve">, mean, and sigma. After validating each param, this </w:t>
-      </w:r>
+        <w:t>, mean, and sigma. After validating each param, this code provides this lambda: for the given pixel, check which type of noise is being added. If it is “gaussian”, generate a random gaussian value using the provided mean and sigma. This value is added to each relevant channel and normalized. The output is saved as gaussian.jpg.</w:t>
+      </w:r>
+    </w:p>
+    <w:p>
+      <w:pPr>
+        <w:ind w:left="720" w:firstLine="720"/>
+      </w:pPr>
+      <w:r>
+        <w:br/>
+      </w:r>
+      <w:proofErr w:type="spellStart"/>
+      <w:r>
+        <w:t>LinearFilter</w:t>
+      </w:r>
+      <w:proofErr w:type="spellEnd"/>
+    </w:p>
+    <w:p>
+      <w:pPr>
+        <w:ind w:left="720" w:firstLine="720"/>
+      </w:pPr>
+      <w:r>
+        <w:t xml:space="preserve">This section is found under Filter.java. This filter methods crops of borders of images that do not have a large enough border for an edge pixel. It accepts the following parameters: current image, </w:t>
+      </w:r>
+      <w:proofErr w:type="spellStart"/>
+      <w:r>
+        <w:t>filterType</w:t>
+      </w:r>
+      <w:proofErr w:type="spellEnd"/>
+      <w:r>
+        <w:t xml:space="preserve">, </w:t>
+      </w:r>
+      <w:proofErr w:type="spellStart"/>
+      <w:r>
+        <w:t>filterWidth</w:t>
+      </w:r>
+      <w:proofErr w:type="spellEnd"/>
+      <w:r>
+        <w:t xml:space="preserve">, </w:t>
+      </w:r>
+      <w:proofErr w:type="spellStart"/>
+      <w:r>
+        <w:t>filterHeight</w:t>
+      </w:r>
+      <w:proofErr w:type="spellEnd"/>
+      <w:r>
+        <w:t>, weights, and scalar. After validating each param, this code provides this lambda: for the given pixel, check which type of filter is being applied. If it is “linear”, take the user’s filter mask size and compute the average of each pixel in that filter (where each pixel is first multiplied by the corresponding weight value). The center pixel of this filter is set to that average value. Note that each channel of the pixel is computed independently. The output of this method is saved as linear.jpg.</w:t>
+      </w:r>
+    </w:p>
+    <w:p>
+      <w:pPr>
+        <w:ind w:left="720" w:firstLine="720"/>
+      </w:pPr>
+    </w:p>
+    <w:p>
+      <w:pPr>
+        <w:ind w:left="720" w:firstLine="720"/>
+      </w:pPr>
+      <w:r>
+        <w:br/>
+      </w:r>
+      <w:proofErr w:type="spellStart"/>
+      <w:r>
+        <w:t>MedianFilter</w:t>
+      </w:r>
+      <w:proofErr w:type="spellEnd"/>
+    </w:p>
+    <w:p>
+      <w:pPr>
+        <w:ind w:left="720" w:firstLine="720"/>
+      </w:pPr>
+      <w:r>
+        <w:t xml:space="preserve">This section is found under Filter.java. This filter methods crops of borders of images that do not have a large enough border for an edge pixel. It accepts the following parameters: current image, </w:t>
+      </w:r>
+      <w:proofErr w:type="spellStart"/>
+      <w:r>
+        <w:t>filterType</w:t>
+      </w:r>
+      <w:proofErr w:type="spellEnd"/>
+      <w:r>
+        <w:t xml:space="preserve">, </w:t>
+      </w:r>
+      <w:proofErr w:type="spellStart"/>
+      <w:r>
+        <w:t>filterWidth</w:t>
+      </w:r>
+      <w:proofErr w:type="spellEnd"/>
+      <w:r>
+        <w:t xml:space="preserve">, </w:t>
+      </w:r>
+      <w:proofErr w:type="spellStart"/>
+      <w:r>
+        <w:t>filterHeight</w:t>
+      </w:r>
+      <w:proofErr w:type="spellEnd"/>
+      <w:r>
+        <w:t xml:space="preserve">, weights, and scalar. After validating each param, this code provides this lambda: for the given pixel, check which type of filter is being applied. If it is “median”, take the user’s filter mask size and adds each pixel to a list by the corresponding weight amount of times. The median of this list is then computed. That becomes the value of the filter’s center pixel. The output of this method is saved as </w:t>
+      </w:r>
+      <w:r>
+        <w:t>median</w:t>
+      </w:r>
+      <w:r>
+        <w:t>.jpg.</w:t>
+      </w:r>
+    </w:p>
+    <w:p>
+      <w:pPr>
+        <w:ind w:left="720" w:firstLine="720"/>
+      </w:pPr>
+    </w:p>
+    <w:p>
+      <w:pPr>
+        <w:ind w:left="720" w:firstLine="720"/>
+      </w:pPr>
       <w:r>
         <w:lastRenderedPageBreak/>
-        <w:t>code provides this lambda: for the given pixel, check which type of noise is being added. If it is “gaussian”, generate a random gaussian value using the provided mean and sigma. This value is added to each relevant channel and normalized. The output is saved as gaussian.jpg.</w:t>
-      </w:r>
-    </w:p>
-    <w:p>
-      <w:pPr>
-        <w:ind w:left="720" w:firstLine="720"/>
-      </w:pPr>
-      <w:r>
-        <w:br/>
-      </w:r>
-      <w:proofErr w:type="spellStart"/>
-      <w:r>
-        <w:t>LinearFilter</w:t>
-      </w:r>
-      <w:proofErr w:type="spellEnd"/>
-    </w:p>
-    <w:p>
-      <w:pPr>
-        <w:ind w:left="720" w:firstLine="720"/>
-      </w:pPr>
-      <w:r>
-        <w:t xml:space="preserve">This section is found under Filter.java. This filter methods crops of borders of images that do not have a large enough border for an edge pixel. It accepts the following parameters: current image, </w:t>
-      </w:r>
-      <w:proofErr w:type="spellStart"/>
-      <w:r>
-        <w:t>filterType</w:t>
-      </w:r>
-      <w:proofErr w:type="spellEnd"/>
-      <w:r>
-        <w:t xml:space="preserve">, </w:t>
-      </w:r>
-      <w:proofErr w:type="spellStart"/>
-      <w:r>
-        <w:t>filterWidth</w:t>
-      </w:r>
-      <w:proofErr w:type="spellEnd"/>
-      <w:r>
-        <w:t xml:space="preserve">, </w:t>
-      </w:r>
-      <w:proofErr w:type="spellStart"/>
-      <w:r>
-        <w:t>filterHeight</w:t>
-      </w:r>
-      <w:proofErr w:type="spellEnd"/>
-      <w:r>
-        <w:t>, weights, and scalar. After validating each param, this code provides this lambda: for the given pixel, check which type of filter is being applied. If it is “linear”, take the user’s filter mask size and compute the average of each pixel in that filter (where each pixel is first multiplied by the corresponding weight value). The center pixel of this filter is set to that average value. Note that each channel of the pixel is computed independently. The output of this method is saved as linear.jpg.</w:t>
-      </w:r>
-    </w:p>
-    <w:p>
-      <w:pPr>
-        <w:ind w:left="720" w:firstLine="720"/>
-      </w:pPr>
-    </w:p>
-    <w:p>
-      <w:pPr>
-        <w:ind w:left="720" w:firstLine="720"/>
-      </w:pPr>
-      <w:r>
-        <w:br/>
-      </w:r>
-      <w:proofErr w:type="spellStart"/>
-      <w:r>
-        <w:t>MedianFilter</w:t>
-      </w:r>
-      <w:proofErr w:type="spellEnd"/>
-    </w:p>
-    <w:p>
-      <w:pPr>
-        <w:ind w:left="720" w:firstLine="720"/>
-      </w:pPr>
-      <w:r>
-        <w:t xml:space="preserve">This section is found under Filter.java. This filter methods crops of borders of images that do not have a large enough border for an edge pixel. It accepts the following parameters: current image, </w:t>
-      </w:r>
-      <w:proofErr w:type="spellStart"/>
-      <w:r>
-        <w:t>filterType</w:t>
-      </w:r>
-      <w:proofErr w:type="spellEnd"/>
-      <w:r>
-        <w:t xml:space="preserve">, </w:t>
-      </w:r>
-      <w:proofErr w:type="spellStart"/>
-      <w:r>
-        <w:t>filterWidth</w:t>
-      </w:r>
-      <w:proofErr w:type="spellEnd"/>
-      <w:r>
-        <w:t xml:space="preserve">, </w:t>
-      </w:r>
-      <w:proofErr w:type="spellStart"/>
-      <w:r>
-        <w:t>filterHeight</w:t>
-      </w:r>
-      <w:proofErr w:type="spellEnd"/>
-      <w:r>
-        <w:t xml:space="preserve">, weights, and scalar. After validating each param, this code provides this lambda: for the given pixel, check which type of filter is being applied. If it is “median”, take the user’s filter mask size and adds each pixel to a list by the corresponding weight amount of times. The median of this list is then computed. That becomes the value of the filter’s center pixel. The output of this method is saved as </w:t>
-      </w:r>
-      <w:r>
-        <w:t>median</w:t>
-      </w:r>
-      <w:r>
-        <w:t>.jpg.</w:t>
-      </w:r>
-    </w:p>
-    <w:p>
-      <w:pPr>
-        <w:ind w:left="720" w:firstLine="720"/>
-      </w:pPr>
-    </w:p>
-    <w:p>
-      <w:pPr>
-        <w:ind w:left="720" w:firstLine="720"/>
-      </w:pPr>
-      <w:r>
         <w:br/>
         <w:t>Histogram</w:t>
       </w:r>
@@ -814,42 +908,214 @@
         <w:ind w:left="720" w:firstLine="720"/>
       </w:pPr>
       <w:r>
-        <w:t xml:space="preserve">This section is found under HistogramFunctions.java. It accepts the following parameter: current image and histogram. In order to equalize the histogram, a look up table is created by creating an array of size 256. For each value of this array, the value is the histogram value at the </w:t>
-      </w:r>
+        <w:t>This section is found under HistogramFunctions.java. It accepts the following parameter: current image and histogram. In order to equalize the histogram, a look up table is created by creating an array of size 256. For each value of this array, the value is the histogram value at the same position plus the previous look up value.</w:t>
+      </w:r>
+      <w:r>
+        <w:t xml:space="preserve"> This lookup table is given to the lambda which does the following: for each pixel, get the current gray value and use that as the key for the lookup table. That is the new value of the pixel. This code has two outputs: </w:t>
+      </w:r>
+      <w:r>
+        <w:t>equalizedHistogram</w:t>
+      </w:r>
+      <w:r>
+        <w:t>.png</w:t>
+      </w:r>
+      <w:r>
+        <w:t xml:space="preserve"> and equalizedImage.jpg.</w:t>
+      </w:r>
+    </w:p>
+    <w:p/>
+    <w:p>
+      <w:r>
+        <w:t>Example Metrics</w:t>
+      </w:r>
+    </w:p>
+    <w:p>
+      <w:pPr>
+        <w:ind w:left="720"/>
+      </w:pPr>
+      <w:r>
+        <w:br/>
+      </w:r>
+      <w:r>
+        <w:t>Final Metrics:</w:t>
+      </w:r>
+    </w:p>
+    <w:p>
+      <w:pPr>
+        <w:ind w:left="720"/>
+      </w:pPr>
+    </w:p>
+    <w:p>
+      <w:pPr>
+        <w:ind w:left="720"/>
+      </w:pPr>
+      <w:r>
+        <w:t>Converting to a single color processing time for the entire batch (</w:t>
+      </w:r>
+      <w:proofErr w:type="spellStart"/>
+      <w:r>
+        <w:t>ms</w:t>
+      </w:r>
+      <w:proofErr w:type="spellEnd"/>
+      <w:r>
+        <w:t>): 23118</w:t>
+      </w:r>
+    </w:p>
+    <w:p>
+      <w:pPr>
+        <w:ind w:left="720"/>
+      </w:pPr>
+      <w:r>
+        <w:t>Average converting to a single color processing time (</w:t>
+      </w:r>
+      <w:proofErr w:type="spellStart"/>
+      <w:r>
+        <w:t>ms</w:t>
+      </w:r>
+      <w:proofErr w:type="spellEnd"/>
+      <w:r>
+        <w:t>): 46</w:t>
+      </w:r>
+    </w:p>
+    <w:p>
+      <w:pPr>
+        <w:ind w:left="720"/>
+      </w:pPr>
+    </w:p>
+    <w:p>
+      <w:pPr>
+        <w:ind w:left="720"/>
+      </w:pPr>
+      <w:r>
+        <w:t>Quantization processing time for the entire batch (</w:t>
+      </w:r>
+      <w:proofErr w:type="spellStart"/>
+      <w:r>
+        <w:t>ms</w:t>
+      </w:r>
+      <w:proofErr w:type="spellEnd"/>
+      <w:r>
+        <w:t>): 23049</w:t>
+      </w:r>
+    </w:p>
+    <w:p>
+      <w:pPr>
+        <w:ind w:left="720"/>
+      </w:pPr>
+      <w:r>
+        <w:t>Average quantization processing time (</w:t>
+      </w:r>
+      <w:proofErr w:type="spellStart"/>
+      <w:r>
+        <w:t>ms</w:t>
+      </w:r>
+      <w:proofErr w:type="spellEnd"/>
+      <w:r>
+        <w:t>): 46</w:t>
+      </w:r>
+    </w:p>
+    <w:p>
+      <w:pPr>
+        <w:ind w:left="720"/>
+      </w:pPr>
+      <w:r>
+        <w:t xml:space="preserve">total </w:t>
+      </w:r>
+      <w:proofErr w:type="spellStart"/>
+      <w:r>
+        <w:t>meanSquaredError</w:t>
+      </w:r>
+      <w:proofErr w:type="spellEnd"/>
+      <w:r>
+        <w:t>: 2147483647</w:t>
+      </w:r>
+    </w:p>
+    <w:p>
+      <w:pPr>
+        <w:ind w:left="720"/>
+      </w:pPr>
+    </w:p>
+    <w:p>
+      <w:pPr>
+        <w:ind w:left="720"/>
+      </w:pPr>
+      <w:r>
+        <w:t>Adding salt and pepper noise processing time for the entire batch (</w:t>
+      </w:r>
+      <w:proofErr w:type="spellStart"/>
+      <w:r>
+        <w:t>ms</w:t>
+      </w:r>
+      <w:proofErr w:type="spellEnd"/>
+      <w:r>
+        <w:t>): 25213</w:t>
+      </w:r>
+    </w:p>
+    <w:p>
+      <w:pPr>
+        <w:ind w:left="720"/>
+      </w:pPr>
+      <w:r>
+        <w:t>Average adding salt and pepper noise processing time (</w:t>
+      </w:r>
+      <w:proofErr w:type="spellStart"/>
+      <w:r>
+        <w:t>ms</w:t>
+      </w:r>
+      <w:proofErr w:type="spellEnd"/>
+      <w:r>
+        <w:t>): 50</w:t>
+      </w:r>
+    </w:p>
+    <w:p>
+      <w:pPr>
+        <w:ind w:left="720"/>
+      </w:pPr>
+    </w:p>
+    <w:p>
+      <w:pPr>
+        <w:ind w:left="720"/>
+      </w:pPr>
+      <w:r>
+        <w:t>Adding gaussian noise processing time for the entire batch (</w:t>
+      </w:r>
+      <w:proofErr w:type="spellStart"/>
+      <w:r>
+        <w:t>ms</w:t>
+      </w:r>
+      <w:proofErr w:type="spellEnd"/>
+      <w:r>
+        <w:t>): 31483</w:t>
+      </w:r>
+    </w:p>
+    <w:p>
+      <w:pPr>
+        <w:ind w:left="720"/>
+      </w:pPr>
       <w:r>
         <w:lastRenderedPageBreak/>
-        <w:t>same position plus the previous look up value.</w:t>
-      </w:r>
-      <w:r>
-        <w:t xml:space="preserve"> This lookup table is given to the lambda which does the following: for each pixel, get the current gray value and use that as the key for the lookup table. That is the new value of the pixel. This code has two outputs: </w:t>
-      </w:r>
-      <w:r>
-        <w:t>equalizedHistogram</w:t>
-      </w:r>
-      <w:r>
-        <w:t>.png</w:t>
-      </w:r>
-      <w:r>
-        <w:t xml:space="preserve"> and equalizedImage.jpg.</w:t>
-      </w:r>
-    </w:p>
-    <w:p/>
-    <w:p>
-      <w:r>
-        <w:t>Example Metrics</w:t>
+        <w:t>Average adding gaussian noise processing time (</w:t>
+      </w:r>
+      <w:proofErr w:type="spellStart"/>
+      <w:r>
+        <w:t>ms</w:t>
+      </w:r>
+      <w:proofErr w:type="spellEnd"/>
+      <w:r>
+        <w:t>): 62</w:t>
       </w:r>
     </w:p>
     <w:p>
       <w:pPr>
         <w:ind w:left="720"/>
       </w:pPr>
-      <w:r>
-        <w:br/>
-        <w:t>Final Metrics:</w:t>
-      </w:r>
-      <w:r>
-        <w:br/>
-        <w:t>Converting to a single color processing time for the entire batch (</w:t>
+    </w:p>
+    <w:p>
+      <w:pPr>
+        <w:ind w:left="720"/>
+      </w:pPr>
+      <w:r>
+        <w:t>Linear filter processing time for the entire batch (</w:t>
       </w:r>
       <w:proofErr w:type="spellStart"/>
       <w:r>
@@ -857,11 +1123,15 @@
       </w:r>
       <w:proofErr w:type="spellEnd"/>
       <w:r>
-        <w:t>): 21437</w:t>
-      </w:r>
-      <w:r>
-        <w:br/>
-        <w:t>Quantization processing time for the entire batch (</w:t>
+        <w:t>): 31555</w:t>
+      </w:r>
+    </w:p>
+    <w:p>
+      <w:pPr>
+        <w:ind w:left="720"/>
+      </w:pPr>
+      <w:r>
+        <w:t>Average linear filter processing time (</w:t>
       </w:r>
       <w:proofErr w:type="spellStart"/>
       <w:r>
@@ -869,23 +1139,20 @@
       </w:r>
       <w:proofErr w:type="spellEnd"/>
       <w:r>
-        <w:t>): 23641</w:t>
-      </w:r>
-      <w:r>
-        <w:br/>
-        <w:t xml:space="preserve">total </w:t>
-      </w:r>
-      <w:proofErr w:type="spellStart"/>
-      <w:r>
-        <w:t>meanSquaredError</w:t>
-      </w:r>
-      <w:proofErr w:type="spellEnd"/>
-      <w:r>
-        <w:t>: 2147483647</w:t>
-      </w:r>
-      <w:r>
-        <w:br/>
-        <w:t>Adding salt and pepper noise processing time for the entire batch (</w:t>
+        <w:t>): 63</w:t>
+      </w:r>
+    </w:p>
+    <w:p>
+      <w:pPr>
+        <w:ind w:left="720"/>
+      </w:pPr>
+    </w:p>
+    <w:p>
+      <w:pPr>
+        <w:ind w:left="720"/>
+      </w:pPr>
+      <w:r>
+        <w:t>Median filter processing time for the entire batch (</w:t>
       </w:r>
       <w:proofErr w:type="spellStart"/>
       <w:r>
@@ -893,11 +1160,15 @@
       </w:r>
       <w:proofErr w:type="spellEnd"/>
       <w:r>
-        <w:t>): 25852</w:t>
-      </w:r>
-      <w:r>
-        <w:br/>
-        <w:t>Adding gaussian noise processing time for the entire batch (</w:t>
+        <w:t>): 45897</w:t>
+      </w:r>
+    </w:p>
+    <w:p>
+      <w:pPr>
+        <w:ind w:left="720"/>
+      </w:pPr>
+      <w:r>
+        <w:t>Average median filter processing time (</w:t>
       </w:r>
       <w:proofErr w:type="spellStart"/>
       <w:r>
@@ -905,11 +1176,20 @@
       </w:r>
       <w:proofErr w:type="spellEnd"/>
       <w:r>
-        <w:t>): 35861</w:t>
-      </w:r>
-      <w:r>
-        <w:br/>
-        <w:t>Linear filter processing time for the entire batch (</w:t>
+        <w:t>): 91</w:t>
+      </w:r>
+    </w:p>
+    <w:p>
+      <w:pPr>
+        <w:ind w:left="720"/>
+      </w:pPr>
+    </w:p>
+    <w:p>
+      <w:pPr>
+        <w:ind w:left="720"/>
+      </w:pPr>
+      <w:r>
+        <w:t>Histogram creation processing time for the entire batch (</w:t>
       </w:r>
       <w:proofErr w:type="spellStart"/>
       <w:r>
@@ -917,11 +1197,15 @@
       </w:r>
       <w:proofErr w:type="spellEnd"/>
       <w:r>
-        <w:t>): 32867</w:t>
-      </w:r>
-      <w:r>
-        <w:br/>
-        <w:t>Median filter processing time for the entire batch (</w:t>
+        <w:t>): 4724</w:t>
+      </w:r>
+    </w:p>
+    <w:p>
+      <w:pPr>
+        <w:ind w:left="720"/>
+      </w:pPr>
+      <w:r>
+        <w:t>Average histogram creation processing time (</w:t>
       </w:r>
       <w:proofErr w:type="spellStart"/>
       <w:r>
@@ -929,11 +1213,20 @@
       </w:r>
       <w:proofErr w:type="spellEnd"/>
       <w:r>
-        <w:t>): 47520</w:t>
-      </w:r>
-      <w:r>
-        <w:br/>
-        <w:t>Histogram creation processing time for the entire batch (</w:t>
+        <w:t>): 9</w:t>
+      </w:r>
+    </w:p>
+    <w:p>
+      <w:pPr>
+        <w:ind w:left="720"/>
+      </w:pPr>
+    </w:p>
+    <w:p>
+      <w:pPr>
+        <w:ind w:left="720"/>
+      </w:pPr>
+      <w:r>
+        <w:t>Equalized histogram creation processing time for the entire batch (</w:t>
       </w:r>
       <w:proofErr w:type="spellStart"/>
       <w:r>
@@ -941,11 +1234,15 @@
       </w:r>
       <w:proofErr w:type="spellEnd"/>
       <w:r>
-        <w:t>): 3319</w:t>
-      </w:r>
-      <w:r>
-        <w:br/>
-        <w:t>Equalized histogram creation processing time for the entire batch (</w:t>
+        <w:t>): 15526</w:t>
+      </w:r>
+    </w:p>
+    <w:p>
+      <w:pPr>
+        <w:ind w:left="720"/>
+      </w:pPr>
+      <w:r>
+        <w:t>Average equalized histogram creation processing time (</w:t>
       </w:r>
       <w:proofErr w:type="spellStart"/>
       <w:r>
@@ -953,10 +1250,14 @@
       </w:r>
       <w:proofErr w:type="spellEnd"/>
       <w:r>
-        <w:t>): 16758</w:t>
-      </w:r>
-      <w:r>
-        <w:br/>
+        <w:t>): 31</w:t>
+      </w:r>
+    </w:p>
+    <w:p>
+      <w:pPr>
+        <w:ind w:left="720"/>
+      </w:pPr>
+      <w:r>
         <w:t xml:space="preserve">Total </w:t>
       </w:r>
       <w:proofErr w:type="spellStart"/>
@@ -965,14 +1266,19 @@
       </w:r>
       <w:proofErr w:type="spellEnd"/>
       <w:r>
-        <w:t xml:space="preserve"> (without image exporting): 207255</w:t>
-      </w:r>
-      <w:r>
-        <w:br/>
-        <w:t>Real run time: 307348</w:t>
-      </w:r>
-    </w:p>
-    <w:p/>
+        <w:t xml:space="preserve"> (without image exporting) (s): 200</w:t>
+      </w:r>
+    </w:p>
+    <w:p>
+      <w:pPr>
+        <w:ind w:left="720"/>
+      </w:pPr>
+      <w:r>
+        <w:t>Real run time (s): 287</w:t>
+      </w:r>
+      <w:bookmarkStart w:id="0" w:name="_GoBack"/>
+      <w:bookmarkEnd w:id="0"/>
+    </w:p>
     <w:p>
       <w:pPr>
         <w:rPr>
@@ -1517,8 +1823,6 @@
     </w:p>
     <w:p/>
     <w:p>
-      <w:bookmarkStart w:id="0" w:name="_GoBack"/>
-      <w:bookmarkEnd w:id="0"/>
       <w:r>
         <w:br/>
       </w:r>

</xml_diff>